<commit_message>
SRS Document version 0.1
</commit_message>
<xml_diff>
--- a/Sotware Specification/SRS/PO2EBL_ELECTRIC_BLENDER_SRS.docx
+++ b/Sotware Specification/SRS/PO2EBL_ELECTRIC_BLENDER_SRS.docx
@@ -323,8 +323,18 @@
                 <w:sz w:val="28"/>
                 <w:szCs w:val="28"/>
               </w:rPr>
-              <w:t>23</w:t>
-            </w:r>
+              <w:t>2</w:t>
+            </w:r>
+            <w:r>
+              <w:rPr>
+                <w:rFonts w:asciiTheme="majorHAnsi" w:hAnsiTheme="majorHAnsi" w:cstheme="majorHAnsi"/>
+                <w:sz w:val="28"/>
+                <w:szCs w:val="28"/>
+              </w:rPr>
+              <w:t>4</w:t>
+            </w:r>
+            <w:bookmarkStart w:id="0" w:name="_GoBack"/>
+            <w:bookmarkEnd w:id="0"/>
             <w:r>
               <w:rPr>
                 <w:rFonts w:asciiTheme="majorHAnsi" w:hAnsiTheme="majorHAnsi" w:cstheme="majorHAnsi"/>
@@ -451,23 +461,13 @@
                 <w:szCs w:val="28"/>
               </w:rPr>
             </w:pPr>
-            <w:proofErr w:type="spellStart"/>
             <w:r>
               <w:rPr>
                 <w:rFonts w:asciiTheme="majorHAnsi" w:hAnsiTheme="majorHAnsi" w:cstheme="majorHAnsi"/>
                 <w:sz w:val="28"/>
                 <w:szCs w:val="28"/>
               </w:rPr>
-              <w:t>Kariman</w:t>
-            </w:r>
-            <w:proofErr w:type="spellEnd"/>
-            <w:r>
-              <w:rPr>
-                <w:rFonts w:asciiTheme="majorHAnsi" w:hAnsiTheme="majorHAnsi" w:cstheme="majorHAnsi"/>
-                <w:sz w:val="28"/>
-                <w:szCs w:val="28"/>
-              </w:rPr>
-              <w:t xml:space="preserve"> Moh</w:t>
+              <w:t>Kariman Moh</w:t>
             </w:r>
             <w:r>
               <w:rPr>
@@ -679,19 +679,7 @@
               <w:sz w:val="48"/>
               <w:szCs w:val="48"/>
             </w:rPr>
-            <w:t>Content</w:t>
-          </w:r>
-          <w:bookmarkStart w:id="0" w:name="_GoBack"/>
-          <w:bookmarkEnd w:id="0"/>
-          <w:r>
-            <w:rPr>
-              <w:b/>
-              <w:bCs/>
-              <w:color w:val="000000" w:themeColor="text1"/>
-              <w:sz w:val="48"/>
-              <w:szCs w:val="48"/>
-            </w:rPr>
-            <w:t>s</w:t>
+            <w:t>Contents</w:t>
           </w:r>
         </w:p>
         <w:p>
@@ -1605,9 +1593,9 @@
         </w:rPr>
       </w:pPr>
       <w:bookmarkStart w:id="5" w:name="_Toc32222655"/>
-      <w:bookmarkStart w:id="6" w:name="_Toc466012296"/>
-      <w:bookmarkStart w:id="7" w:name="_Toc434992861"/>
-      <w:bookmarkStart w:id="8" w:name="_Toc30781742"/>
+      <w:bookmarkStart w:id="6" w:name="_Toc30781742"/>
+      <w:bookmarkStart w:id="7" w:name="_Toc466012296"/>
+      <w:bookmarkStart w:id="8" w:name="_Toc434992861"/>
       <w:r>
         <w:rPr>
           <w:b/>
@@ -1629,7 +1617,7 @@
         <w:t>Specification Definition</w:t>
       </w:r>
       <w:bookmarkEnd w:id="5"/>
-      <w:bookmarkEnd w:id="8"/>
+      <w:bookmarkEnd w:id="6"/>
     </w:p>
     <w:p>
       <w:pPr>
@@ -1710,8 +1698,8 @@
         </w:rPr>
         <w:t>Specification Objectives</w:t>
       </w:r>
-      <w:bookmarkEnd w:id="6"/>
       <w:bookmarkEnd w:id="7"/>
+      <w:bookmarkEnd w:id="8"/>
       <w:bookmarkEnd w:id="9"/>
       <w:bookmarkEnd w:id="10"/>
     </w:p>
@@ -3132,25 +3120,7 @@
                 <w:sz w:val="32"/>
                 <w:szCs w:val="32"/>
               </w:rPr>
-              <w:t xml:space="preserve">All </w:t>
-            </w:r>
-            <w:proofErr w:type="spellStart"/>
-            <w:r>
-              <w:rPr>
-                <w:rFonts w:asciiTheme="majorHAnsi" w:hAnsiTheme="majorHAnsi" w:cstheme="majorHAnsi"/>
-                <w:sz w:val="32"/>
-                <w:szCs w:val="32"/>
-              </w:rPr>
-              <w:t>leds</w:t>
-            </w:r>
-            <w:proofErr w:type="spellEnd"/>
-            <w:r>
-              <w:rPr>
-                <w:rFonts w:asciiTheme="majorHAnsi" w:hAnsiTheme="majorHAnsi" w:cstheme="majorHAnsi"/>
-                <w:sz w:val="32"/>
-                <w:szCs w:val="32"/>
-              </w:rPr>
-              <w:t xml:space="preserve"> should be turned off when motor is off. </w:t>
+              <w:t xml:space="preserve">All leds should be turned off when motor is off. </w:t>
             </w:r>
           </w:p>
           <w:p>
@@ -4908,7 +4878,13 @@
             <w:rPr>
               <w:color w:val="767171" w:themeColor="background2" w:themeShade="80"/>
             </w:rPr>
-            <w:t>23</w:t>
+            <w:t>2</w:t>
+          </w:r>
+          <w:r>
+            <w:rPr>
+              <w:color w:val="767171" w:themeColor="background2" w:themeShade="80"/>
+            </w:rPr>
+            <w:t>4</w:t>
           </w:r>
           <w:r>
             <w:rPr>
@@ -6406,7 +6382,7 @@
 </file>
 
 <file path=customXml/itemProps1.xml><?xml version="1.0" encoding="utf-8"?>
-<ds:datastoreItem xmlns:ds="http://schemas.openxmlformats.org/officeDocument/2006/customXml" ds:itemID="{4BFEFE06-CBC5-4573-8A3E-C3EC68208D84}">
+<ds:datastoreItem xmlns:ds="http://schemas.openxmlformats.org/officeDocument/2006/customXml" ds:itemID="{B35104B0-EBE7-481F-BE30-7111593664A0}">
   <ds:schemaRefs>
     <ds:schemaRef ds:uri="http://schemas.openxmlformats.org/officeDocument/2006/bibliography"/>
   </ds:schemaRefs>

</xml_diff>

<commit_message>
SRS Document vrsion 0.1
</commit_message>
<xml_diff>
--- a/Sotware Specification/SRS/PO2EBL_ELECTRIC_BLENDER_SRS.docx
+++ b/Sotware Specification/SRS/PO2EBL_ELECTRIC_BLENDER_SRS.docx
@@ -333,8 +333,6 @@
               </w:rPr>
               <w:t>4</w:t>
             </w:r>
-            <w:bookmarkStart w:id="0" w:name="_GoBack"/>
-            <w:bookmarkEnd w:id="0"/>
             <w:r>
               <w:rPr>
                 <w:rFonts w:asciiTheme="majorHAnsi" w:hAnsiTheme="majorHAnsi" w:cstheme="majorHAnsi"/>
@@ -1485,10 +1483,10 @@
           <w:szCs w:val="48"/>
         </w:rPr>
       </w:pPr>
-      <w:bookmarkStart w:id="1" w:name="_Toc32222654"/>
-      <w:bookmarkStart w:id="2" w:name="_Toc466012295"/>
-      <w:bookmarkStart w:id="3" w:name="_Toc434992860"/>
-      <w:bookmarkStart w:id="4" w:name="_Toc30781741"/>
+      <w:bookmarkStart w:id="0" w:name="_Toc32222654"/>
+      <w:bookmarkStart w:id="1" w:name="_Toc466012295"/>
+      <w:bookmarkStart w:id="2" w:name="_Toc434992860"/>
+      <w:bookmarkStart w:id="3" w:name="_Toc30781741"/>
       <w:r>
         <w:rPr>
           <w:b/>
@@ -1509,10 +1507,10 @@
         </w:rPr>
         <w:t>Introduction</w:t>
       </w:r>
+      <w:bookmarkEnd w:id="0"/>
       <w:bookmarkEnd w:id="1"/>
       <w:bookmarkEnd w:id="2"/>
       <w:bookmarkEnd w:id="3"/>
-      <w:bookmarkEnd w:id="4"/>
     </w:p>
     <w:p>
       <w:pPr>
@@ -1592,10 +1590,10 @@
           <w:szCs w:val="40"/>
         </w:rPr>
       </w:pPr>
-      <w:bookmarkStart w:id="5" w:name="_Toc32222655"/>
-      <w:bookmarkStart w:id="6" w:name="_Toc30781742"/>
-      <w:bookmarkStart w:id="7" w:name="_Toc466012296"/>
-      <w:bookmarkStart w:id="8" w:name="_Toc434992861"/>
+      <w:bookmarkStart w:id="4" w:name="_Toc32222655"/>
+      <w:bookmarkStart w:id="5" w:name="_Toc30781742"/>
+      <w:bookmarkStart w:id="6" w:name="_Toc466012296"/>
+      <w:bookmarkStart w:id="7" w:name="_Toc434992861"/>
       <w:r>
         <w:rPr>
           <w:b/>
@@ -1616,8 +1614,8 @@
         </w:rPr>
         <w:t>Specification Definition</w:t>
       </w:r>
+      <w:bookmarkEnd w:id="4"/>
       <w:bookmarkEnd w:id="5"/>
-      <w:bookmarkEnd w:id="6"/>
     </w:p>
     <w:p>
       <w:pPr>
@@ -1674,8 +1672,8 @@
           <w:szCs w:val="40"/>
         </w:rPr>
       </w:pPr>
-      <w:bookmarkStart w:id="9" w:name="_Toc32222656"/>
-      <w:bookmarkStart w:id="10" w:name="_Toc30781743"/>
+      <w:bookmarkStart w:id="8" w:name="_Toc32222656"/>
+      <w:bookmarkStart w:id="9" w:name="_Toc30781743"/>
       <w:r>
         <w:rPr>
           <w:rFonts w:cstheme="majorHAnsi"/>
@@ -1698,10 +1696,10 @@
         </w:rPr>
         <w:t>Specification Objectives</w:t>
       </w:r>
+      <w:bookmarkEnd w:id="6"/>
       <w:bookmarkEnd w:id="7"/>
       <w:bookmarkEnd w:id="8"/>
       <w:bookmarkEnd w:id="9"/>
-      <w:bookmarkEnd w:id="10"/>
     </w:p>
     <w:p>
       <w:pPr>
@@ -1910,7 +1908,7 @@
           <w:szCs w:val="48"/>
         </w:rPr>
       </w:pPr>
-      <w:bookmarkStart w:id="11" w:name="_Toc30781744"/>
+      <w:bookmarkStart w:id="10" w:name="_Toc30781744"/>
       <w:r>
         <w:rPr>
           <w:b/>
@@ -1931,7 +1929,7 @@
         </w:rPr>
         <w:t>System Overview:</w:t>
       </w:r>
-      <w:bookmarkEnd w:id="11"/>
+      <w:bookmarkEnd w:id="10"/>
     </w:p>
     <w:p>
       <w:pPr>
@@ -1944,7 +1942,7 @@
           <w:szCs w:val="40"/>
         </w:rPr>
       </w:pPr>
-      <w:bookmarkStart w:id="12" w:name="_Toc30781745"/>
+      <w:bookmarkStart w:id="11" w:name="_Toc30781745"/>
       <w:r>
         <w:rPr>
           <w:b/>
@@ -1965,7 +1963,7 @@
         </w:rPr>
         <w:t>Definition:</w:t>
       </w:r>
-      <w:bookmarkEnd w:id="12"/>
+      <w:bookmarkEnd w:id="11"/>
     </w:p>
     <w:p>
       <w:pPr>
@@ -2012,7 +2010,7 @@
           <w:szCs w:val="40"/>
         </w:rPr>
       </w:pPr>
-      <w:bookmarkStart w:id="13" w:name="_Toc30781746"/>
+      <w:bookmarkStart w:id="12" w:name="_Toc30781746"/>
       <w:r>
         <w:rPr>
           <w:b/>
@@ -2023,7 +2021,7 @@
         </w:rPr>
         <w:t>2.2 Objective:</w:t>
       </w:r>
-      <w:bookmarkEnd w:id="13"/>
+      <w:bookmarkEnd w:id="12"/>
     </w:p>
     <w:p>
       <w:pPr>
@@ -2094,7 +2092,7 @@
           <w:szCs w:val="40"/>
         </w:rPr>
       </w:pPr>
-      <w:bookmarkStart w:id="14" w:name="_Toc30781747"/>
+      <w:bookmarkStart w:id="13" w:name="_Toc30781747"/>
       <w:r>
         <w:rPr>
           <w:b/>
@@ -2117,7 +2115,7 @@
         </w:rPr>
         <w:t>:</w:t>
       </w:r>
-      <w:bookmarkEnd w:id="14"/>
+      <w:bookmarkEnd w:id="13"/>
     </w:p>
     <w:p>
       <w:pPr>
@@ -2314,7 +2312,7 @@
           <w:szCs w:val="48"/>
         </w:rPr>
       </w:pPr>
-      <w:bookmarkStart w:id="15" w:name="_Toc30781748"/>
+      <w:bookmarkStart w:id="14" w:name="_Toc30781748"/>
       <w:r>
         <w:rPr>
           <w:b/>
@@ -2336,7 +2334,7 @@
         </w:rPr>
         <w:t>Requirements:</w:t>
       </w:r>
-      <w:bookmarkEnd w:id="15"/>
+      <w:bookmarkEnd w:id="14"/>
     </w:p>
     <w:p/>
     <w:tbl>
@@ -3320,7 +3318,7 @@
           <w:szCs w:val="48"/>
         </w:rPr>
       </w:pPr>
-      <w:bookmarkStart w:id="16" w:name="_Toc30781749"/>
+      <w:bookmarkStart w:id="15" w:name="_Toc30781749"/>
       <w:r>
         <w:rPr>
           <w:b/>
@@ -3362,7 +3360,7 @@
         </w:rPr>
         <w:t>:</w:t>
       </w:r>
-      <w:bookmarkEnd w:id="16"/>
+      <w:bookmarkEnd w:id="15"/>
     </w:p>
     <w:p/>
     <w:tbl>
@@ -4046,7 +4044,7 @@
           <w:szCs w:val="48"/>
         </w:rPr>
       </w:pPr>
-      <w:bookmarkStart w:id="17" w:name="_Toc30781750"/>
+      <w:bookmarkStart w:id="16" w:name="_Toc30781750"/>
       <w:r>
         <w:rPr>
           <w:b/>
@@ -4078,7 +4076,7 @@
         </w:rPr>
         <w:t>:</w:t>
       </w:r>
-      <w:bookmarkEnd w:id="17"/>
+      <w:bookmarkEnd w:id="16"/>
     </w:p>
     <w:p/>
     <w:tbl>
@@ -4606,6 +4604,35 @@
           <w:szCs w:val="32"/>
         </w:rPr>
       </w:pPr>
+    </w:p>
+    <w:p>
+      <w:pPr>
+        <w:rPr>
+          <w:rFonts w:asciiTheme="majorHAnsi" w:hAnsiTheme="majorHAnsi" w:cstheme="majorHAnsi"/>
+          <w:sz w:val="32"/>
+          <w:szCs w:val="32"/>
+        </w:rPr>
+      </w:pPr>
+    </w:p>
+    <w:p>
+      <w:pPr>
+        <w:rPr>
+          <w:rFonts w:asciiTheme="majorHAnsi" w:hAnsiTheme="majorHAnsi" w:cstheme="majorHAnsi"/>
+          <w:sz w:val="32"/>
+          <w:szCs w:val="32"/>
+        </w:rPr>
+      </w:pPr>
+    </w:p>
+    <w:p>
+      <w:pPr>
+        <w:rPr>
+          <w:rFonts w:asciiTheme="majorHAnsi" w:hAnsiTheme="majorHAnsi" w:cstheme="majorHAnsi"/>
+          <w:sz w:val="32"/>
+          <w:szCs w:val="32"/>
+        </w:rPr>
+      </w:pPr>
+      <w:bookmarkStart w:id="17" w:name="_GoBack"/>
+      <w:bookmarkEnd w:id="17"/>
     </w:p>
     <w:sectPr>
       <w:headerReference w:type="default" r:id="rId8"/>
@@ -6382,7 +6409,7 @@
 </file>
 
 <file path=customXml/itemProps1.xml><?xml version="1.0" encoding="utf-8"?>
-<ds:datastoreItem xmlns:ds="http://schemas.openxmlformats.org/officeDocument/2006/customXml" ds:itemID="{B35104B0-EBE7-481F-BE30-7111593664A0}">
+<ds:datastoreItem xmlns:ds="http://schemas.openxmlformats.org/officeDocument/2006/customXml" ds:itemID="{09973B75-CFA4-4C8B-A503-41B8EF34376F}">
   <ds:schemaRefs>
     <ds:schemaRef ds:uri="http://schemas.openxmlformats.org/officeDocument/2006/bibliography"/>
   </ds:schemaRefs>

</xml_diff>

<commit_message>
SRS Document version 0.2
</commit_message>
<xml_diff>
--- a/Sotware Specification/SRS/PO2EBL_ELECTRIC_BLENDER_SRS.docx
+++ b/Sotware Specification/SRS/PO2EBL_ELECTRIC_BLENDER_SRS.docx
@@ -110,7 +110,14 @@
           <w:b/>
           <w:sz w:val="36"/>
         </w:rPr>
-        <w:t>0.1</w:t>
+        <w:t>0.</w:t>
+      </w:r>
+      <w:r>
+        <w:rPr>
+          <w:b/>
+          <w:sz w:val="36"/>
+        </w:rPr>
+        <w:t>2</w:t>
       </w:r>
     </w:p>
     <w:p>
@@ -459,13 +466,23 @@
                 <w:szCs w:val="28"/>
               </w:rPr>
             </w:pPr>
+            <w:proofErr w:type="spellStart"/>
             <w:r>
               <w:rPr>
                 <w:rFonts w:asciiTheme="majorHAnsi" w:hAnsiTheme="majorHAnsi" w:cstheme="majorHAnsi"/>
                 <w:sz w:val="28"/>
                 <w:szCs w:val="28"/>
               </w:rPr>
-              <w:t>Kariman Moh</w:t>
+              <w:t>Kariman</w:t>
+            </w:r>
+            <w:proofErr w:type="spellEnd"/>
+            <w:r>
+              <w:rPr>
+                <w:rFonts w:asciiTheme="majorHAnsi" w:hAnsiTheme="majorHAnsi" w:cstheme="majorHAnsi"/>
+                <w:sz w:val="28"/>
+                <w:szCs w:val="28"/>
+              </w:rPr>
+              <w:t xml:space="preserve"> Moh</w:t>
             </w:r>
             <w:r>
               <w:rPr>
@@ -493,13 +510,38 @@
           </w:tcPr>
           <w:p>
             <w:pPr>
-              <w:jc w:val="right"/>
               <w:rPr>
                 <w:rFonts w:asciiTheme="majorHAnsi" w:hAnsiTheme="majorHAnsi" w:cstheme="majorHAnsi"/>
                 <w:sz w:val="28"/>
                 <w:szCs w:val="28"/>
               </w:rPr>
             </w:pPr>
+            <w:bookmarkStart w:id="0" w:name="_GoBack"/>
+            <w:bookmarkEnd w:id="0"/>
+            <w:r>
+              <w:rPr>
+                <w:rFonts w:asciiTheme="majorHAnsi" w:hAnsiTheme="majorHAnsi" w:cstheme="majorHAnsi"/>
+                <w:sz w:val="28"/>
+                <w:szCs w:val="28"/>
+              </w:rPr>
+              <w:t>1/</w:t>
+            </w:r>
+            <w:r>
+              <w:rPr>
+                <w:rFonts w:asciiTheme="majorHAnsi" w:hAnsiTheme="majorHAnsi" w:cstheme="majorHAnsi"/>
+                <w:sz w:val="28"/>
+                <w:szCs w:val="28"/>
+              </w:rPr>
+              <w:t>24</w:t>
+            </w:r>
+            <w:r>
+              <w:rPr>
+                <w:rFonts w:asciiTheme="majorHAnsi" w:hAnsiTheme="majorHAnsi" w:cstheme="majorHAnsi"/>
+                <w:sz w:val="28"/>
+                <w:szCs w:val="28"/>
+              </w:rPr>
+              <w:t>/2020</w:t>
+            </w:r>
           </w:p>
         </w:tc>
         <w:tc>
@@ -517,6 +559,14 @@
                 <w:szCs w:val="28"/>
               </w:rPr>
             </w:pPr>
+            <w:r>
+              <w:rPr>
+                <w:rFonts w:asciiTheme="majorHAnsi" w:hAnsiTheme="majorHAnsi" w:cstheme="majorHAnsi"/>
+                <w:sz w:val="28"/>
+                <w:szCs w:val="28"/>
+              </w:rPr>
+              <w:t>0.2</w:t>
+            </w:r>
           </w:p>
         </w:tc>
         <w:tc>
@@ -532,6 +582,40 @@
                 <w:szCs w:val="28"/>
               </w:rPr>
             </w:pPr>
+            <w:r>
+              <w:rPr>
+                <w:rFonts w:asciiTheme="majorHAnsi" w:hAnsiTheme="majorHAnsi" w:cstheme="majorHAnsi"/>
+                <w:sz w:val="28"/>
+                <w:szCs w:val="28"/>
+              </w:rPr>
+              <w:t xml:space="preserve">Editing description of some features of </w:t>
+            </w:r>
+          </w:p>
+          <w:p>
+            <w:pPr>
+              <w:jc w:val="left"/>
+              <w:rPr>
+                <w:rFonts w:asciiTheme="majorHAnsi" w:hAnsiTheme="majorHAnsi" w:cstheme="majorHAnsi"/>
+                <w:sz w:val="28"/>
+                <w:szCs w:val="28"/>
+              </w:rPr>
+            </w:pPr>
+            <w:r>
+              <w:rPr>
+                <w:rFonts w:asciiTheme="majorHAnsi" w:hAnsiTheme="majorHAnsi" w:cstheme="majorHAnsi"/>
+                <w:sz w:val="28"/>
+                <w:szCs w:val="28"/>
+              </w:rPr>
+              <w:t>Functional Requirements</w:t>
+            </w:r>
+            <w:r>
+              <w:rPr>
+                <w:rFonts w:asciiTheme="majorHAnsi" w:hAnsiTheme="majorHAnsi" w:cstheme="majorHAnsi"/>
+                <w:sz w:val="28"/>
+                <w:szCs w:val="28"/>
+              </w:rPr>
+              <w:t>.</w:t>
+            </w:r>
           </w:p>
         </w:tc>
         <w:tc>
@@ -546,6 +630,24 @@
                 <w:szCs w:val="28"/>
               </w:rPr>
             </w:pPr>
+            <w:proofErr w:type="spellStart"/>
+            <w:r>
+              <w:rPr>
+                <w:rFonts w:asciiTheme="majorHAnsi" w:hAnsiTheme="majorHAnsi" w:cstheme="majorHAnsi"/>
+                <w:sz w:val="28"/>
+                <w:szCs w:val="28"/>
+              </w:rPr>
+              <w:t>Kariman</w:t>
+            </w:r>
+            <w:proofErr w:type="spellEnd"/>
+            <w:r>
+              <w:rPr>
+                <w:rFonts w:asciiTheme="majorHAnsi" w:hAnsiTheme="majorHAnsi" w:cstheme="majorHAnsi"/>
+                <w:sz w:val="28"/>
+                <w:szCs w:val="28"/>
+              </w:rPr>
+              <w:t xml:space="preserve"> Mohamed</w:t>
+            </w:r>
           </w:p>
         </w:tc>
       </w:tr>
@@ -1483,10 +1585,10 @@
           <w:szCs w:val="48"/>
         </w:rPr>
       </w:pPr>
-      <w:bookmarkStart w:id="0" w:name="_Toc32222654"/>
-      <w:bookmarkStart w:id="1" w:name="_Toc466012295"/>
-      <w:bookmarkStart w:id="2" w:name="_Toc434992860"/>
-      <w:bookmarkStart w:id="3" w:name="_Toc30781741"/>
+      <w:bookmarkStart w:id="1" w:name="_Toc32222654"/>
+      <w:bookmarkStart w:id="2" w:name="_Toc466012295"/>
+      <w:bookmarkStart w:id="3" w:name="_Toc434992860"/>
+      <w:bookmarkStart w:id="4" w:name="_Toc30781741"/>
       <w:r>
         <w:rPr>
           <w:b/>
@@ -1507,10 +1609,10 @@
         </w:rPr>
         <w:t>Introduction</w:t>
       </w:r>
-      <w:bookmarkEnd w:id="0"/>
       <w:bookmarkEnd w:id="1"/>
       <w:bookmarkEnd w:id="2"/>
       <w:bookmarkEnd w:id="3"/>
+      <w:bookmarkEnd w:id="4"/>
     </w:p>
     <w:p>
       <w:pPr>
@@ -1590,10 +1692,10 @@
           <w:szCs w:val="40"/>
         </w:rPr>
       </w:pPr>
-      <w:bookmarkStart w:id="4" w:name="_Toc32222655"/>
-      <w:bookmarkStart w:id="5" w:name="_Toc30781742"/>
-      <w:bookmarkStart w:id="6" w:name="_Toc466012296"/>
-      <w:bookmarkStart w:id="7" w:name="_Toc434992861"/>
+      <w:bookmarkStart w:id="5" w:name="_Toc32222655"/>
+      <w:bookmarkStart w:id="6" w:name="_Toc30781742"/>
+      <w:bookmarkStart w:id="7" w:name="_Toc466012296"/>
+      <w:bookmarkStart w:id="8" w:name="_Toc434992861"/>
       <w:r>
         <w:rPr>
           <w:b/>
@@ -1614,8 +1716,8 @@
         </w:rPr>
         <w:t>Specification Definition</w:t>
       </w:r>
-      <w:bookmarkEnd w:id="4"/>
       <w:bookmarkEnd w:id="5"/>
+      <w:bookmarkEnd w:id="6"/>
     </w:p>
     <w:p>
       <w:pPr>
@@ -1672,8 +1774,8 @@
           <w:szCs w:val="40"/>
         </w:rPr>
       </w:pPr>
-      <w:bookmarkStart w:id="8" w:name="_Toc32222656"/>
-      <w:bookmarkStart w:id="9" w:name="_Toc30781743"/>
+      <w:bookmarkStart w:id="9" w:name="_Toc32222656"/>
+      <w:bookmarkStart w:id="10" w:name="_Toc30781743"/>
       <w:r>
         <w:rPr>
           <w:rFonts w:cstheme="majorHAnsi"/>
@@ -1696,10 +1798,10 @@
         </w:rPr>
         <w:t>Specification Objectives</w:t>
       </w:r>
-      <w:bookmarkEnd w:id="6"/>
       <w:bookmarkEnd w:id="7"/>
       <w:bookmarkEnd w:id="8"/>
       <w:bookmarkEnd w:id="9"/>
+      <w:bookmarkEnd w:id="10"/>
     </w:p>
     <w:p>
       <w:pPr>
@@ -1908,7 +2010,7 @@
           <w:szCs w:val="48"/>
         </w:rPr>
       </w:pPr>
-      <w:bookmarkStart w:id="10" w:name="_Toc30781744"/>
+      <w:bookmarkStart w:id="11" w:name="_Toc30781744"/>
       <w:r>
         <w:rPr>
           <w:b/>
@@ -1929,7 +2031,7 @@
         </w:rPr>
         <w:t>System Overview:</w:t>
       </w:r>
-      <w:bookmarkEnd w:id="10"/>
+      <w:bookmarkEnd w:id="11"/>
     </w:p>
     <w:p>
       <w:pPr>
@@ -1942,7 +2044,7 @@
           <w:szCs w:val="40"/>
         </w:rPr>
       </w:pPr>
-      <w:bookmarkStart w:id="11" w:name="_Toc30781745"/>
+      <w:bookmarkStart w:id="12" w:name="_Toc30781745"/>
       <w:r>
         <w:rPr>
           <w:b/>
@@ -1963,7 +2065,7 @@
         </w:rPr>
         <w:t>Definition:</w:t>
       </w:r>
-      <w:bookmarkEnd w:id="11"/>
+      <w:bookmarkEnd w:id="12"/>
     </w:p>
     <w:p>
       <w:pPr>
@@ -2010,7 +2112,7 @@
           <w:szCs w:val="40"/>
         </w:rPr>
       </w:pPr>
-      <w:bookmarkStart w:id="12" w:name="_Toc30781746"/>
+      <w:bookmarkStart w:id="13" w:name="_Toc30781746"/>
       <w:r>
         <w:rPr>
           <w:b/>
@@ -2021,7 +2123,7 @@
         </w:rPr>
         <w:t>2.2 Objective:</w:t>
       </w:r>
-      <w:bookmarkEnd w:id="12"/>
+      <w:bookmarkEnd w:id="13"/>
     </w:p>
     <w:p>
       <w:pPr>
@@ -2045,8 +2147,18 @@
           <w:sz w:val="32"/>
           <w:szCs w:val="32"/>
         </w:rPr>
-        <w:t xml:space="preserve"> provide the user with a high quality</w:t>
-      </w:r>
+        <w:t xml:space="preserve"> provide the user with a </w:t>
+      </w:r>
+      <w:proofErr w:type="gramStart"/>
+      <w:r>
+        <w:rPr>
+          <w:rFonts w:asciiTheme="majorHAnsi" w:hAnsiTheme="majorHAnsi" w:cstheme="majorHAnsi"/>
+          <w:sz w:val="32"/>
+          <w:szCs w:val="32"/>
+        </w:rPr>
+        <w:t>high quality</w:t>
+      </w:r>
+      <w:proofErr w:type="gramEnd"/>
       <w:r>
         <w:rPr>
           <w:rFonts w:asciiTheme="majorHAnsi" w:hAnsiTheme="majorHAnsi" w:cstheme="majorHAnsi"/>
@@ -2092,7 +2204,7 @@
           <w:szCs w:val="40"/>
         </w:rPr>
       </w:pPr>
-      <w:bookmarkStart w:id="13" w:name="_Toc30781747"/>
+      <w:bookmarkStart w:id="14" w:name="_Toc30781747"/>
       <w:r>
         <w:rPr>
           <w:b/>
@@ -2115,7 +2227,7 @@
         </w:rPr>
         <w:t>:</w:t>
       </w:r>
-      <w:bookmarkEnd w:id="13"/>
+      <w:bookmarkEnd w:id="14"/>
     </w:p>
     <w:p>
       <w:pPr>
@@ -2153,8 +2265,18 @@
           <w:sz w:val="32"/>
           <w:szCs w:val="32"/>
         </w:rPr>
-        <w:t>The external appliance body</w:t>
-      </w:r>
+        <w:t xml:space="preserve">The external appliance </w:t>
+      </w:r>
+      <w:proofErr w:type="gramStart"/>
+      <w:r>
+        <w:rPr>
+          <w:rFonts w:asciiTheme="majorHAnsi" w:hAnsiTheme="majorHAnsi" w:cstheme="majorHAnsi"/>
+          <w:sz w:val="32"/>
+          <w:szCs w:val="32"/>
+        </w:rPr>
+        <w:t>body</w:t>
+      </w:r>
+      <w:proofErr w:type="gramEnd"/>
     </w:p>
     <w:p>
       <w:pPr>
@@ -2312,7 +2434,7 @@
           <w:szCs w:val="48"/>
         </w:rPr>
       </w:pPr>
-      <w:bookmarkStart w:id="14" w:name="_Toc30781748"/>
+      <w:bookmarkStart w:id="15" w:name="_Toc30781748"/>
       <w:r>
         <w:rPr>
           <w:b/>
@@ -2334,7 +2456,7 @@
         </w:rPr>
         <w:t>Requirements:</w:t>
       </w:r>
-      <w:bookmarkEnd w:id="14"/>
+      <w:bookmarkEnd w:id="15"/>
     </w:p>
     <w:p/>
     <w:tbl>
@@ -2974,7 +3096,7 @@
                 <w:sz w:val="32"/>
                 <w:szCs w:val="32"/>
               </w:rPr>
-              <w:t>#imp SW, HW</w:t>
+              <w:t>#imp SW</w:t>
             </w:r>
           </w:p>
         </w:tc>
@@ -3118,28 +3240,46 @@
                 <w:sz w:val="32"/>
                 <w:szCs w:val="32"/>
               </w:rPr>
-              <w:t xml:space="preserve">All leds should be turned off when motor is off. </w:t>
-            </w:r>
-          </w:p>
-          <w:p>
-            <w:pPr>
-              <w:rPr>
-                <w:rFonts w:asciiTheme="majorHAnsi" w:hAnsiTheme="majorHAnsi" w:cstheme="majorHAnsi"/>
-                <w:b/>
-                <w:bCs/>
-                <w:sz w:val="32"/>
-                <w:szCs w:val="32"/>
-              </w:rPr>
-            </w:pPr>
-            <w:r>
-              <w:rPr>
-                <w:rFonts w:asciiTheme="majorHAnsi" w:hAnsiTheme="majorHAnsi" w:cstheme="majorHAnsi"/>
-                <w:b/>
-                <w:bCs/>
-                <w:sz w:val="32"/>
-                <w:szCs w:val="32"/>
-              </w:rPr>
-              <w:t>#imp SW, HW</w:t>
+              <w:t xml:space="preserve">All </w:t>
+            </w:r>
+            <w:proofErr w:type="spellStart"/>
+            <w:r>
+              <w:rPr>
+                <w:rFonts w:asciiTheme="majorHAnsi" w:hAnsiTheme="majorHAnsi" w:cstheme="majorHAnsi"/>
+                <w:sz w:val="32"/>
+                <w:szCs w:val="32"/>
+              </w:rPr>
+              <w:t>leds</w:t>
+            </w:r>
+            <w:proofErr w:type="spellEnd"/>
+            <w:r>
+              <w:rPr>
+                <w:rFonts w:asciiTheme="majorHAnsi" w:hAnsiTheme="majorHAnsi" w:cstheme="majorHAnsi"/>
+                <w:sz w:val="32"/>
+                <w:szCs w:val="32"/>
+              </w:rPr>
+              <w:t xml:space="preserve"> should be turned off when motor is off. </w:t>
+            </w:r>
+          </w:p>
+          <w:p>
+            <w:pPr>
+              <w:rPr>
+                <w:rFonts w:asciiTheme="majorHAnsi" w:hAnsiTheme="majorHAnsi" w:cstheme="majorHAnsi"/>
+                <w:b/>
+                <w:bCs/>
+                <w:sz w:val="32"/>
+                <w:szCs w:val="32"/>
+              </w:rPr>
+            </w:pPr>
+            <w:r>
+              <w:rPr>
+                <w:rFonts w:asciiTheme="majorHAnsi" w:hAnsiTheme="majorHAnsi" w:cstheme="majorHAnsi"/>
+                <w:b/>
+                <w:bCs/>
+                <w:sz w:val="32"/>
+                <w:szCs w:val="32"/>
+              </w:rPr>
+              <w:t>#imp SW</w:t>
             </w:r>
           </w:p>
         </w:tc>
@@ -3318,7 +3458,7 @@
           <w:szCs w:val="48"/>
         </w:rPr>
       </w:pPr>
-      <w:bookmarkStart w:id="15" w:name="_Toc30781749"/>
+      <w:bookmarkStart w:id="16" w:name="_Toc30781749"/>
       <w:r>
         <w:rPr>
           <w:b/>
@@ -3360,7 +3500,7 @@
         </w:rPr>
         <w:t>:</w:t>
       </w:r>
-      <w:bookmarkEnd w:id="15"/>
+      <w:bookmarkEnd w:id="16"/>
     </w:p>
     <w:p/>
     <w:tbl>
@@ -4044,7 +4184,7 @@
           <w:szCs w:val="48"/>
         </w:rPr>
       </w:pPr>
-      <w:bookmarkStart w:id="16" w:name="_Toc30781750"/>
+      <w:bookmarkStart w:id="17" w:name="_Toc30781750"/>
       <w:r>
         <w:rPr>
           <w:b/>
@@ -4076,7 +4216,7 @@
         </w:rPr>
         <w:t>:</w:t>
       </w:r>
-      <w:bookmarkEnd w:id="16"/>
+      <w:bookmarkEnd w:id="17"/>
     </w:p>
     <w:p/>
     <w:tbl>
@@ -4631,8 +4771,6 @@
           <w:szCs w:val="32"/>
         </w:rPr>
       </w:pPr>
-      <w:bookmarkStart w:id="17" w:name="_GoBack"/>
-      <w:bookmarkEnd w:id="17"/>
     </w:p>
     <w:sectPr>
       <w:headerReference w:type="default" r:id="rId8"/>
@@ -6409,7 +6547,7 @@
 </file>
 
 <file path=customXml/itemProps1.xml><?xml version="1.0" encoding="utf-8"?>
-<ds:datastoreItem xmlns:ds="http://schemas.openxmlformats.org/officeDocument/2006/customXml" ds:itemID="{09973B75-CFA4-4C8B-A503-41B8EF34376F}">
+<ds:datastoreItem xmlns:ds="http://schemas.openxmlformats.org/officeDocument/2006/customXml" ds:itemID="{7F6BC556-EC01-4277-8E1B-386D095F638E}">
   <ds:schemaRefs>
     <ds:schemaRef ds:uri="http://schemas.openxmlformats.org/officeDocument/2006/bibliography"/>
   </ds:schemaRefs>

</xml_diff>